<commit_message>
Subida Práctica 3 LATEST version mejorada 1.0
</commit_message>
<xml_diff>
--- a/Practica_3_LATEST/memoria.docx
+++ b/Practica_3_LATEST/memoria.docx
@@ -7,24 +7,29 @@
         <w:pStyle w:val="Ttulo1"/>
         <w:jc w:val="center"/>
       </w:pPr>
-      <w:r>
-        <w:t xml:space="preserve">Memoria Completa de </w:t>
-      </w:r>
       <w:proofErr w:type="spellStart"/>
       <w:r>
+        <w:t>Memoria</w:t>
+      </w:r>
+      <w:proofErr w:type="spellEnd"/>
+      <w:r>
+        <w:t xml:space="preserve"> </w:t>
+      </w:r>
+      <w:proofErr w:type="spellStart"/>
+      <w:r>
+        <w:t>Completa</w:t>
+      </w:r>
+      <w:proofErr w:type="spellEnd"/>
+      <w:r>
+        <w:t xml:space="preserve"> de </w:t>
+      </w:r>
+      <w:proofErr w:type="spellStart"/>
+      <w:r>
         <w:t>Ampliaciones</w:t>
       </w:r>
       <w:proofErr w:type="spellEnd"/>
       <w:r>
-        <w:t xml:space="preserve"> </w:t>
-      </w:r>
-      <w:proofErr w:type="gramStart"/>
-      <w:r>
-        <w:t>del</w:t>
-      </w:r>
-      <w:proofErr w:type="gramEnd"/>
-      <w:r>
-        <w:t xml:space="preserve"> E‑commerce</w:t>
+        <w:t xml:space="preserve"> del E‑commerce</w:t>
       </w:r>
     </w:p>
     <w:p>
@@ -87,10 +92,7 @@
         <w:jc w:val="both"/>
       </w:pPr>
       <w:r>
-        <w:t xml:space="preserve">- Constructor de productos </w:t>
-      </w:r>
-      <w:r>
-        <w:t>personalizados (Prototipo 2)</w:t>
+        <w:t>- Constructor de productos personalizados (Prototipo 2)</w:t>
       </w:r>
     </w:p>
     <w:p>
@@ -106,15 +108,7 @@
         <w:jc w:val="both"/>
       </w:pPr>
       <w:r>
-        <w:t xml:space="preserve">Además, se incluyen mejoras avanzadas no solicitadas, </w:t>
-      </w:r>
-      <w:proofErr w:type="gramStart"/>
-      <w:r>
-        <w:t>como</w:t>
-      </w:r>
-      <w:proofErr w:type="gramEnd"/>
-      <w:r>
-        <w:t xml:space="preserve"> modo oscuro glassmorphism, botones de depuración, sistema real de tracking y </w:t>
+        <w:t xml:space="preserve">Además, se incluyen mejoras avanzadas no solicitadas, como modo oscuro glassmorphism, botones de depuración, sistema real de tracking y </w:t>
       </w:r>
       <w:proofErr w:type="spellStart"/>
       <w:r>
@@ -126,10 +120,7 @@
       </w:r>
       <w:proofErr w:type="spellStart"/>
       <w:r>
-        <w:t>animad</w:t>
-      </w:r>
-      <w:r>
-        <w:t>a</w:t>
+        <w:t>animada</w:t>
       </w:r>
       <w:proofErr w:type="spellEnd"/>
       <w:r>
@@ -163,10 +154,26 @@
         <w:jc w:val="both"/>
       </w:pPr>
       <w:r>
-        <w:t xml:space="preserve">Este módulo genera recomendaciones dinámicas en función de </w:t>
+        <w:t xml:space="preserve">Este módulo genera recomendaciones dinámicas </w:t>
       </w:r>
       <w:proofErr w:type="spellStart"/>
       <w:r>
+        <w:t>en</w:t>
+      </w:r>
+      <w:proofErr w:type="spellEnd"/>
+      <w:r>
+        <w:t xml:space="preserve"> </w:t>
+      </w:r>
+      <w:proofErr w:type="spellStart"/>
+      <w:r>
+        <w:t>función</w:t>
+      </w:r>
+      <w:proofErr w:type="spellEnd"/>
+      <w:r>
+        <w:t xml:space="preserve"> de </w:t>
+      </w:r>
+      <w:proofErr w:type="spellStart"/>
+      <w:r>
         <w:t>búsquedas</w:t>
       </w:r>
       <w:proofErr w:type="spellEnd"/>
@@ -179,15 +186,7 @@
       </w:r>
       <w:proofErr w:type="spellEnd"/>
       <w:r>
-        <w:t xml:space="preserve"> </w:t>
-      </w:r>
-      <w:proofErr w:type="gramStart"/>
-      <w:r>
-        <w:t>del</w:t>
-      </w:r>
-      <w:proofErr w:type="gramEnd"/>
-      <w:r>
-        <w:t xml:space="preserve"> usuario.</w:t>
+        <w:t xml:space="preserve"> del usuario.</w:t>
       </w:r>
     </w:p>
     <w:p>
@@ -1153,21 +1152,12 @@
             <w:r>
               <w:t xml:space="preserve"> (</w:t>
             </w:r>
-            <w:proofErr w:type="gramStart"/>
             <w:r>
               <w:rPr>
                 <w:rStyle w:val="CdigoHTML"/>
                 <w:rFonts w:eastAsiaTheme="minorEastAsia"/>
               </w:rPr>
-              <w:t>repeat(</w:t>
-            </w:r>
-            <w:proofErr w:type="gramEnd"/>
-            <w:r>
-              <w:rPr>
-                <w:rStyle w:val="CdigoHTML"/>
-                <w:rFonts w:eastAsiaTheme="minorEastAsia"/>
-              </w:rPr>
-              <w:t xml:space="preserve">auto-fill, </w:t>
+              <w:t xml:space="preserve">repeat(auto-fill, </w:t>
             </w:r>
             <w:proofErr w:type="spellStart"/>
             <w:r>
@@ -1975,7 +1965,6 @@
               <w:t xml:space="preserve"> un </w:t>
             </w:r>
             <w:proofErr w:type="spellStart"/>
-            <w:proofErr w:type="gramStart"/>
             <w:r>
               <w:rPr>
                 <w:rStyle w:val="CdigoHTML"/>
@@ -1989,15 +1978,7 @@
                 <w:rStyle w:val="CdigoHTML"/>
                 <w:rFonts w:eastAsiaTheme="majorEastAsia"/>
               </w:rPr>
-              <w:t>(</w:t>
-            </w:r>
-            <w:proofErr w:type="gramEnd"/>
-            <w:r>
-              <w:rPr>
-                <w:rStyle w:val="CdigoHTML"/>
-                <w:rFonts w:eastAsiaTheme="majorEastAsia"/>
-              </w:rPr>
-              <w:t>"add-to-cart")</w:t>
+              <w:t>("add-to-cart")</w:t>
             </w:r>
             <w:r>
               <w:t xml:space="preserve"> para </w:t>
@@ -2814,7 +2795,6 @@
         <w:t xml:space="preserve">Se mezclan con la actividad real (grabada por </w:t>
       </w:r>
       <w:proofErr w:type="spellStart"/>
-      <w:proofErr w:type="gramStart"/>
       <w:r>
         <w:rPr>
           <w:rStyle w:val="CdigoHTML"/>
@@ -2828,15 +2808,7 @@
           <w:rStyle w:val="CdigoHTML"/>
           <w:rFonts w:eastAsiaTheme="majorEastAsia"/>
         </w:rPr>
-        <w:t>(</w:t>
-      </w:r>
-      <w:proofErr w:type="gramEnd"/>
-      <w:r>
-        <w:rPr>
-          <w:rStyle w:val="CdigoHTML"/>
-          <w:rFonts w:eastAsiaTheme="majorEastAsia"/>
-        </w:rPr>
-        <w:t>)</w:t>
+        <w:t>()</w:t>
       </w:r>
       <w:r>
         <w:t>).</w:t>
@@ -3151,7 +3123,6 @@
               <w:t xml:space="preserve">height: </w:t>
             </w:r>
             <w:proofErr w:type="spellStart"/>
-            <w:proofErr w:type="gramStart"/>
             <w:r>
               <w:rPr>
                 <w:rStyle w:val="CdigoHTML"/>
@@ -3165,15 +3136,7 @@
                 <w:rStyle w:val="CdigoHTML"/>
                 <w:rFonts w:eastAsiaTheme="majorEastAsia"/>
               </w:rPr>
-              <w:t>(</w:t>
-            </w:r>
-            <w:proofErr w:type="gramEnd"/>
-            <w:r>
-              <w:rPr>
-                <w:rStyle w:val="CdigoHTML"/>
-                <w:rFonts w:eastAsiaTheme="majorEastAsia"/>
-              </w:rPr>
-              <w:t>--final-height)</w:t>
+              <w:t>(--final-height)</w:t>
             </w:r>
             <w:r>
               <w:t xml:space="preserve"> </w:t>
@@ -3309,7 +3272,6 @@
               <w:t xml:space="preserve"> </w:t>
             </w:r>
             <w:proofErr w:type="spellStart"/>
-            <w:proofErr w:type="gramStart"/>
             <w:r>
               <w:rPr>
                 <w:rStyle w:val="CdigoHTML"/>
@@ -3323,15 +3285,7 @@
                 <w:rStyle w:val="CdigoHTML"/>
                 <w:rFonts w:eastAsiaTheme="majorEastAsia"/>
               </w:rPr>
-              <w:t>(</w:t>
-            </w:r>
-            <w:proofErr w:type="gramEnd"/>
-            <w:r>
-              <w:rPr>
-                <w:rStyle w:val="CdigoHTML"/>
-                <w:rFonts w:eastAsiaTheme="majorEastAsia"/>
-              </w:rPr>
-              <w:t>"</w:t>
+              <w:t>("</w:t>
             </w:r>
             <w:proofErr w:type="spellStart"/>
             <w:r>
@@ -3637,7 +3591,6 @@
               <w:t xml:space="preserve"> </w:t>
             </w:r>
             <w:proofErr w:type="spellStart"/>
-            <w:proofErr w:type="gramStart"/>
             <w:r>
               <w:rPr>
                 <w:rStyle w:val="CdigoHTML"/>
@@ -3651,15 +3604,7 @@
                 <w:rStyle w:val="CdigoHTML"/>
                 <w:rFonts w:eastAsiaTheme="majorEastAsia"/>
               </w:rPr>
-              <w:t>(</w:t>
-            </w:r>
-            <w:proofErr w:type="gramEnd"/>
-            <w:r>
-              <w:rPr>
-                <w:rStyle w:val="CdigoHTML"/>
-                <w:rFonts w:eastAsiaTheme="majorEastAsia"/>
-              </w:rPr>
-              <w:t>)</w:t>
+              <w:t>()</w:t>
             </w:r>
             <w:r>
               <w:t xml:space="preserve"> + </w:t>
@@ -4089,7 +4034,6 @@
         <w:t xml:space="preserve">Transparencias con </w:t>
       </w:r>
       <w:proofErr w:type="spellStart"/>
-      <w:proofErr w:type="gramStart"/>
       <w:r>
         <w:rPr>
           <w:rStyle w:val="CdigoHTML"/>
@@ -4103,15 +4047,7 @@
           <w:rStyle w:val="CdigoHTML"/>
           <w:rFonts w:eastAsiaTheme="majorEastAsia"/>
         </w:rPr>
-        <w:t>(</w:t>
-      </w:r>
-      <w:proofErr w:type="gramEnd"/>
-      <w:r>
-        <w:rPr>
-          <w:rStyle w:val="CdigoHTML"/>
-          <w:rFonts w:eastAsiaTheme="majorEastAsia"/>
-        </w:rPr>
-        <w:t>)</w:t>
+        <w:t>()</w:t>
       </w:r>
       <w:r>
         <w:t xml:space="preserve"> semitransparentes.</w:t>
@@ -4235,25 +4171,7 @@
           <w:b/>
           <w:bCs/>
         </w:rPr>
-        <w:t xml:space="preserve"> </w:t>
-      </w:r>
-      <w:proofErr w:type="gramStart"/>
-      <w:r>
-        <w:rPr>
-          <w:rStyle w:val="Textoennegrita"/>
-          <w:b/>
-          <w:bCs/>
-        </w:rPr>
-        <w:t>luz</w:t>
-      </w:r>
-      <w:proofErr w:type="gramEnd"/>
-      <w:r>
-        <w:rPr>
-          <w:rStyle w:val="Textoennegrita"/>
-          <w:b/>
-          <w:bCs/>
-        </w:rPr>
-        <w:t xml:space="preserve"> ↔ </w:t>
+        <w:t xml:space="preserve"> luz ↔ </w:t>
       </w:r>
       <w:proofErr w:type="spellStart"/>
       <w:r>
@@ -4692,14 +4610,7 @@
           <w:b/>
           <w:sz w:val="24"/>
         </w:rPr>
-        <w:t>B</w:t>
-      </w:r>
-      <w:r>
-        <w:rPr>
-          <w:b/>
-          <w:sz w:val="24"/>
-        </w:rPr>
-        <w:t xml:space="preserve">) </w:t>
+        <w:t xml:space="preserve">B) </w:t>
       </w:r>
       <w:r>
         <w:rPr>
@@ -4927,25 +4838,7 @@
           <w:b/>
           <w:bCs/>
         </w:rPr>
-        <w:t xml:space="preserve"> </w:t>
-      </w:r>
-      <w:proofErr w:type="gramStart"/>
-      <w:r>
-        <w:rPr>
-          <w:rStyle w:val="Textoennegrita"/>
-          <w:b/>
-          <w:bCs/>
-        </w:rPr>
-        <w:t>del</w:t>
-      </w:r>
-      <w:proofErr w:type="gramEnd"/>
-      <w:r>
-        <w:rPr>
-          <w:rStyle w:val="Textoennegrita"/>
-          <w:b/>
-          <w:bCs/>
-        </w:rPr>
-        <w:t xml:space="preserve"> panel</w:t>
+        <w:t xml:space="preserve"> del panel</w:t>
       </w:r>
     </w:p>
     <w:p>
@@ -5410,20 +5303,29 @@
           <w:b/>
           <w:sz w:val="24"/>
         </w:rPr>
-        <w:t>D</w:t>
+        <w:t xml:space="preserve">D) </w:t>
       </w:r>
       <w:r>
         <w:rPr>
           <w:b/>
           <w:sz w:val="24"/>
         </w:rPr>
-        <w:t xml:space="preserve">) </w:t>
-      </w:r>
+        <w:t xml:space="preserve"> </w:t>
+      </w:r>
+      <w:proofErr w:type="spellStart"/>
       <w:r>
         <w:rPr>
           <w:b/>
           <w:sz w:val="24"/>
         </w:rPr>
+        <w:t>Gráfica</w:t>
+      </w:r>
+      <w:proofErr w:type="spellEnd"/>
+      <w:r>
+        <w:rPr>
+          <w:b/>
+          <w:sz w:val="24"/>
+        </w:rPr>
         <w:t xml:space="preserve"> </w:t>
       </w:r>
       <w:proofErr w:type="spellStart"/>
@@ -5432,7 +5334,7 @@
           <w:b/>
           <w:sz w:val="24"/>
         </w:rPr>
-        <w:t>Gráfica</w:t>
+        <w:t>personalizada</w:t>
       </w:r>
       <w:proofErr w:type="spellEnd"/>
       <w:r>
@@ -5440,7 +5342,7 @@
           <w:b/>
           <w:sz w:val="24"/>
         </w:rPr>
-        <w:t xml:space="preserve"> </w:t>
+        <w:t xml:space="preserve"> sin </w:t>
       </w:r>
       <w:proofErr w:type="spellStart"/>
       <w:r>
@@ -5448,56 +5350,32 @@
           <w:b/>
           <w:sz w:val="24"/>
         </w:rPr>
-        <w:t>personalizada</w:t>
+        <w:t>librerías</w:t>
       </w:r>
       <w:proofErr w:type="spellEnd"/>
-      <w:r>
-        <w:rPr>
-          <w:b/>
-          <w:sz w:val="24"/>
-        </w:rPr>
-        <w:t xml:space="preserve"> sin </w:t>
-      </w:r>
+    </w:p>
+    <w:p>
+      <w:pPr>
+        <w:pStyle w:val="NormalWeb"/>
+      </w:pPr>
+      <w:r>
+        <w:t>Esto es muy destacable porque:</w:t>
+      </w:r>
+    </w:p>
+    <w:p>
+      <w:pPr>
+        <w:pStyle w:val="Ttulo3"/>
+      </w:pPr>
       <w:proofErr w:type="spellStart"/>
       <w:r>
         <w:rPr>
-          <w:b/>
-          <w:sz w:val="24"/>
-        </w:rPr>
-        <w:t>librerías</w:t>
+          <w:rStyle w:val="Textoennegrita"/>
+          <w:b/>
+          <w:bCs/>
+        </w:rPr>
+        <w:t>Usa</w:t>
       </w:r>
       <w:proofErr w:type="spellEnd"/>
-    </w:p>
-    <w:p>
-      <w:pPr>
-        <w:pStyle w:val="NormalWeb"/>
-      </w:pPr>
-      <w:r>
-        <w:t xml:space="preserve">Esto es </w:t>
-      </w:r>
-      <w:r>
-        <w:t>muy</w:t>
-      </w:r>
-      <w:r>
-        <w:t xml:space="preserve"> destacable porque:</w:t>
-      </w:r>
-    </w:p>
-    <w:p>
-      <w:pPr>
-        <w:pStyle w:val="Ttulo3"/>
-      </w:pPr>
-      <w:proofErr w:type="spellStart"/>
-      <w:proofErr w:type="gramStart"/>
-      <w:r>
-        <w:rPr>
-          <w:rStyle w:val="Textoennegrita"/>
-          <w:b/>
-          <w:bCs/>
-        </w:rPr>
-        <w:t>Usa</w:t>
-      </w:r>
-      <w:proofErr w:type="spellEnd"/>
-      <w:proofErr w:type="gramEnd"/>
       <w:r>
         <w:rPr>
           <w:rStyle w:val="Textoennegrita"/>
@@ -5785,28 +5663,30 @@
           <w:b/>
           <w:sz w:val="24"/>
         </w:rPr>
-        <w:t>E</w:t>
+        <w:t xml:space="preserve">E) Sistema real </w:t>
       </w:r>
       <w:r>
         <w:rPr>
           <w:b/>
           <w:sz w:val="24"/>
         </w:rPr>
-        <w:t xml:space="preserve">) </w:t>
-      </w:r>
+        <w:t xml:space="preserve">de </w:t>
+      </w:r>
+      <w:proofErr w:type="spellStart"/>
       <w:r>
         <w:rPr>
           <w:b/>
           <w:sz w:val="24"/>
         </w:rPr>
-        <w:t xml:space="preserve">Sistema real </w:t>
-      </w:r>
+        <w:t>Actividad</w:t>
+      </w:r>
+      <w:proofErr w:type="spellEnd"/>
       <w:r>
         <w:rPr>
           <w:b/>
           <w:sz w:val="24"/>
         </w:rPr>
-        <w:t xml:space="preserve">de </w:t>
+        <w:t xml:space="preserve"> del Usuario </w:t>
       </w:r>
       <w:proofErr w:type="spellStart"/>
       <w:r>
@@ -5814,7 +5694,7 @@
           <w:b/>
           <w:sz w:val="24"/>
         </w:rPr>
-        <w:t>Actividad</w:t>
+        <w:t>en</w:t>
       </w:r>
       <w:proofErr w:type="spellEnd"/>
       <w:r>
@@ -5824,107 +5704,54 @@
         </w:rPr>
         <w:t xml:space="preserve"> </w:t>
       </w:r>
-      <w:proofErr w:type="gramStart"/>
+      <w:proofErr w:type="spellStart"/>
       <w:r>
         <w:rPr>
           <w:b/>
           <w:sz w:val="24"/>
         </w:rPr>
-        <w:t>del</w:t>
-      </w:r>
-      <w:proofErr w:type="gramEnd"/>
-      <w:r>
-        <w:rPr>
-          <w:b/>
-          <w:sz w:val="24"/>
-        </w:rPr>
-        <w:t xml:space="preserve"> Usuario </w:t>
-      </w:r>
-      <w:proofErr w:type="spellStart"/>
-      <w:r>
-        <w:rPr>
-          <w:b/>
-          <w:sz w:val="24"/>
-        </w:rPr>
-        <w:t>en</w:t>
+        <w:t>localStorage</w:t>
       </w:r>
       <w:proofErr w:type="spellEnd"/>
-      <w:r>
-        <w:rPr>
-          <w:b/>
-          <w:sz w:val="24"/>
-        </w:rPr>
-        <w:t xml:space="preserve"> </w:t>
-      </w:r>
-      <w:proofErr w:type="spellStart"/>
-      <w:r>
-        <w:rPr>
-          <w:b/>
-          <w:sz w:val="24"/>
-        </w:rPr>
-        <w:t>localStorage</w:t>
-      </w:r>
-      <w:proofErr w:type="spellEnd"/>
     </w:p>
     <w:p>
       <w:pPr>
         <w:pStyle w:val="NormalWeb"/>
       </w:pPr>
       <w:r>
-        <w:t>No solo muestr</w:t>
-      </w:r>
-      <w:r>
-        <w:t>o</w:t>
-      </w:r>
-      <w:r>
-        <w:t xml:space="preserve"> actividad → </w:t>
+        <w:t xml:space="preserve">No solo muestro actividad → </w:t>
       </w:r>
       <w:r>
         <w:rPr>
           <w:rStyle w:val="Textoennegrita"/>
           <w:b w:val="0"/>
         </w:rPr>
-        <w:t>h</w:t>
-      </w:r>
+        <w:t>he implementado un sistema completo de tracking.</w:t>
+      </w:r>
+    </w:p>
+    <w:p>
+      <w:pPr>
+        <w:pStyle w:val="Ttulo3"/>
+      </w:pPr>
+      <w:proofErr w:type="spellStart"/>
       <w:r>
         <w:rPr>
           <w:rStyle w:val="Textoennegrita"/>
-          <w:b w:val="0"/>
-        </w:rPr>
-        <w:t>e</w:t>
-      </w:r>
+          <w:b/>
+          <w:bCs/>
+        </w:rPr>
+        <w:t>Función</w:t>
+      </w:r>
+      <w:proofErr w:type="spellEnd"/>
       <w:r>
         <w:rPr>
           <w:rStyle w:val="Textoennegrita"/>
-          <w:b w:val="0"/>
-        </w:rPr>
-        <w:t xml:space="preserve"> implementado un sistema completo de tracking.</w:t>
-      </w:r>
-    </w:p>
-    <w:p>
-      <w:pPr>
-        <w:pStyle w:val="Ttulo3"/>
-      </w:pPr>
+          <w:b/>
+          <w:bCs/>
+        </w:rPr>
+        <w:t xml:space="preserve"> </w:t>
+      </w:r>
       <w:proofErr w:type="spellStart"/>
-      <w:r>
-        <w:rPr>
-          <w:rStyle w:val="Textoennegrita"/>
-          <w:b/>
-          <w:bCs/>
-        </w:rPr>
-        <w:t>Función</w:t>
-      </w:r>
-      <w:proofErr w:type="spellEnd"/>
-      <w:r>
-        <w:rPr>
-          <w:rStyle w:val="Textoennegrita"/>
-          <w:b/>
-          <w:bCs/>
-        </w:rPr>
-        <w:t xml:space="preserve"> </w:t>
-      </w:r>
-      <w:proofErr w:type="spellStart"/>
-      <w:proofErr w:type="gramStart"/>
       <w:r>
         <w:rPr>
           <w:rStyle w:val="CdigoHTML"/>
@@ -5938,15 +5765,7 @@
           <w:rStyle w:val="CdigoHTML"/>
           <w:rFonts w:eastAsiaTheme="majorEastAsia"/>
         </w:rPr>
-        <w:t>(</w:t>
-      </w:r>
-      <w:proofErr w:type="gramEnd"/>
-      <w:r>
-        <w:rPr>
-          <w:rStyle w:val="CdigoHTML"/>
-          <w:rFonts w:eastAsiaTheme="majorEastAsia"/>
-        </w:rPr>
-        <w:t>type, label, data)</w:t>
+        <w:t>(type, label, data)</w:t>
       </w:r>
     </w:p>
     <w:p>
@@ -6476,25 +6295,7 @@
           <w:b/>
           <w:bCs/>
         </w:rPr>
-        <w:t xml:space="preserve"> </w:t>
-      </w:r>
-      <w:proofErr w:type="gramStart"/>
-      <w:r>
-        <w:rPr>
-          <w:rStyle w:val="Textoennegrita"/>
-          <w:b/>
-          <w:bCs/>
-        </w:rPr>
-        <w:t>del</w:t>
-      </w:r>
-      <w:proofErr w:type="gramEnd"/>
-      <w:r>
-        <w:rPr>
-          <w:rStyle w:val="Textoennegrita"/>
-          <w:b/>
-          <w:bCs/>
-        </w:rPr>
-        <w:t xml:space="preserve"> JSON </w:t>
+        <w:t xml:space="preserve"> del JSON </w:t>
       </w:r>
       <w:proofErr w:type="spellStart"/>
       <w:r>
@@ -7026,7 +6827,6 @@
         <w:t xml:space="preserve"> </w:t>
       </w:r>
       <w:proofErr w:type="spellStart"/>
-      <w:proofErr w:type="gramStart"/>
       <w:r>
         <w:rPr>
           <w:rStyle w:val="Textoennegrita"/>
@@ -7036,7 +6836,6 @@
         <w:t>como</w:t>
       </w:r>
       <w:proofErr w:type="spellEnd"/>
-      <w:proofErr w:type="gramEnd"/>
       <w:r>
         <w:rPr>
           <w:rStyle w:val="Textoennegrita"/>
@@ -7229,14 +7028,23 @@
           <w:sz w:val="24"/>
         </w:rPr>
         <w:lastRenderedPageBreak/>
-        <w:t>G</w:t>
-      </w:r>
+        <w:t xml:space="preserve">G) </w:t>
+      </w:r>
+      <w:proofErr w:type="spellStart"/>
       <w:r>
         <w:rPr>
           <w:b/>
           <w:sz w:val="24"/>
         </w:rPr>
-        <w:t xml:space="preserve">) </w:t>
+        <w:t>Integración</w:t>
+      </w:r>
+      <w:proofErr w:type="spellEnd"/>
+      <w:r>
+        <w:rPr>
+          <w:b/>
+          <w:sz w:val="24"/>
+        </w:rPr>
+        <w:t xml:space="preserve"> del </w:t>
       </w:r>
       <w:proofErr w:type="spellStart"/>
       <w:r>
@@ -7244,7 +7052,7 @@
           <w:b/>
           <w:sz w:val="24"/>
         </w:rPr>
-        <w:t>Integración</w:t>
+        <w:t>carrito</w:t>
       </w:r>
       <w:proofErr w:type="spellEnd"/>
       <w:r>
@@ -7252,97 +7060,71 @@
           <w:b/>
           <w:sz w:val="24"/>
         </w:rPr>
+        <w:t xml:space="preserve"> </w:t>
+      </w:r>
+      <w:proofErr w:type="spellStart"/>
+      <w:r>
+        <w:rPr>
+          <w:b/>
+          <w:sz w:val="24"/>
+        </w:rPr>
+        <w:t>como</w:t>
+      </w:r>
+      <w:proofErr w:type="spellEnd"/>
+      <w:r>
+        <w:rPr>
+          <w:b/>
+          <w:sz w:val="24"/>
+        </w:rPr>
+        <w:t xml:space="preserve"> </w:t>
+      </w:r>
+      <w:proofErr w:type="spellStart"/>
+      <w:r>
+        <w:rPr>
+          <w:b/>
+          <w:sz w:val="24"/>
+        </w:rPr>
+        <w:t>pestaña</w:t>
+      </w:r>
+      <w:proofErr w:type="spellEnd"/>
+      <w:r>
+        <w:rPr>
+          <w:b/>
+          <w:sz w:val="24"/>
+        </w:rPr>
+        <w:t xml:space="preserve"> </w:t>
+      </w:r>
+      <w:proofErr w:type="spellStart"/>
+      <w:r>
+        <w:rPr>
+          <w:b/>
+          <w:sz w:val="24"/>
+        </w:rPr>
+        <w:t>aparte</w:t>
+      </w:r>
+      <w:proofErr w:type="spellEnd"/>
+      <w:r>
+        <w:rPr>
+          <w:b/>
+          <w:sz w:val="24"/>
+        </w:rPr>
+        <w:t xml:space="preserve"> </w:t>
+      </w:r>
+    </w:p>
+    <w:p>
+      <w:pPr>
+        <w:pStyle w:val="Ttulo3"/>
+      </w:pPr>
+      <w:r>
+        <w:t xml:space="preserve">Vista </w:t>
+      </w:r>
+      <w:proofErr w:type="spellStart"/>
+      <w:r>
+        <w:t>dedicada</w:t>
+      </w:r>
+      <w:proofErr w:type="spellEnd"/>
+      <w:r>
         <w:t xml:space="preserve"> del </w:t>
-      </w:r>
-      <w:proofErr w:type="spellStart"/>
-      <w:r>
-        <w:rPr>
-          <w:b/>
-          <w:sz w:val="24"/>
-        </w:rPr>
-        <w:t>carrito</w:t>
-      </w:r>
-      <w:proofErr w:type="spellEnd"/>
-      <w:r>
-        <w:rPr>
-          <w:b/>
-          <w:sz w:val="24"/>
-        </w:rPr>
-        <w:t xml:space="preserve"> </w:t>
-      </w:r>
-      <w:proofErr w:type="spellStart"/>
-      <w:proofErr w:type="gramStart"/>
-      <w:r>
-        <w:rPr>
-          <w:b/>
-          <w:sz w:val="24"/>
-        </w:rPr>
-        <w:t>como</w:t>
-      </w:r>
-      <w:proofErr w:type="spellEnd"/>
-      <w:proofErr w:type="gramEnd"/>
-      <w:r>
-        <w:rPr>
-          <w:b/>
-          <w:sz w:val="24"/>
-        </w:rPr>
-        <w:t xml:space="preserve"> </w:t>
-      </w:r>
-      <w:proofErr w:type="spellStart"/>
-      <w:r>
-        <w:rPr>
-          <w:b/>
-          <w:sz w:val="24"/>
-        </w:rPr>
-        <w:t>pestaña</w:t>
-      </w:r>
-      <w:proofErr w:type="spellEnd"/>
-      <w:r>
-        <w:rPr>
-          <w:b/>
-          <w:sz w:val="24"/>
-        </w:rPr>
-        <w:t xml:space="preserve"> </w:t>
-      </w:r>
-      <w:proofErr w:type="spellStart"/>
-      <w:r>
-        <w:rPr>
-          <w:b/>
-          <w:sz w:val="24"/>
-        </w:rPr>
-        <w:t>aparte</w:t>
-      </w:r>
-      <w:proofErr w:type="spellEnd"/>
-      <w:r>
-        <w:rPr>
-          <w:b/>
-          <w:sz w:val="24"/>
-        </w:rPr>
-        <w:t xml:space="preserve"> </w:t>
-      </w:r>
-    </w:p>
-    <w:p>
-      <w:pPr>
-        <w:pStyle w:val="Ttulo3"/>
-      </w:pPr>
-      <w:r>
-        <w:t xml:space="preserve">Vista </w:t>
-      </w:r>
-      <w:proofErr w:type="spellStart"/>
-      <w:r>
-        <w:t>dedicada</w:t>
-      </w:r>
-      <w:proofErr w:type="spellEnd"/>
-      <w:r>
-        <w:t xml:space="preserve"> </w:t>
-      </w:r>
-      <w:proofErr w:type="gramStart"/>
-      <w:r>
-        <w:t>del</w:t>
-      </w:r>
-      <w:proofErr w:type="gramEnd"/>
-      <w:r>
-        <w:t xml:space="preserve"> </w:t>
       </w:r>
       <w:proofErr w:type="spellStart"/>
       <w:r>
@@ -7444,7 +7226,6 @@
           <w:numId w:val="36"/>
         </w:numPr>
       </w:pPr>
-      <w:proofErr w:type="gramStart"/>
       <w:r>
         <w:t xml:space="preserve">botón </w:t>
       </w:r>
@@ -7455,11 +7236,7 @@
         <w:t>➕</w:t>
       </w:r>
       <w:r>
-        <w:t xml:space="preserve"> aumenta</w:t>
-      </w:r>
-      <w:proofErr w:type="gramEnd"/>
-      <w:r>
-        <w:t xml:space="preserve"> cantidad.</w:t>
+        <w:t xml:space="preserve"> aumenta cantidad.</w:t>
       </w:r>
     </w:p>
     <w:p>
@@ -7470,7 +7247,6 @@
           <w:numId w:val="36"/>
         </w:numPr>
       </w:pPr>
-      <w:proofErr w:type="gramStart"/>
       <w:r>
         <w:t xml:space="preserve">botón </w:t>
       </w:r>
@@ -7481,11 +7257,7 @@
         <w:t>➖</w:t>
       </w:r>
       <w:r>
-        <w:t xml:space="preserve"> disminuye</w:t>
-      </w:r>
-      <w:proofErr w:type="gramEnd"/>
-      <w:r>
-        <w:t xml:space="preserve"> cantidad.</w:t>
+        <w:t xml:space="preserve"> disminuye cantidad.</w:t>
       </w:r>
     </w:p>
     <w:p>
@@ -7934,21 +7706,7 @@
         <w:rPr>
           <w:sz w:val="24"/>
         </w:rPr>
-        <w:t xml:space="preserve"> </w:t>
-      </w:r>
-      <w:proofErr w:type="gramStart"/>
-      <w:r>
-        <w:rPr>
-          <w:sz w:val="24"/>
-        </w:rPr>
-        <w:t>del</w:t>
-      </w:r>
-      <w:proofErr w:type="gramEnd"/>
-      <w:r>
-        <w:rPr>
-          <w:sz w:val="24"/>
-        </w:rPr>
-        <w:t xml:space="preserve"> Usuario</w:t>
+        <w:t xml:space="preserve"> del Usuario</w:t>
       </w:r>
     </w:p>
     <w:p>
@@ -8456,7 +8214,6 @@
         </w:rPr>
       </w:pPr>
       <w:proofErr w:type="spellStart"/>
-      <w:proofErr w:type="gramStart"/>
       <w:r>
         <w:rPr>
           <w:rStyle w:val="hljs-variable"/>
@@ -8476,7 +8233,6 @@
         </w:rPr>
         <w:t>view</w:t>
       </w:r>
-      <w:proofErr w:type="gramEnd"/>
       <w:r>
         <w:rPr>
           <w:rStyle w:val="CdigoHTML"/>
@@ -8505,7 +8261,6 @@
         </w:rPr>
       </w:pPr>
       <w:proofErr w:type="spellStart"/>
-      <w:proofErr w:type="gramStart"/>
       <w:r>
         <w:rPr>
           <w:rStyle w:val="hljs-variable"/>
@@ -8525,7 +8280,6 @@
         </w:rPr>
         <w:t>view</w:t>
       </w:r>
-      <w:proofErr w:type="gramEnd"/>
       <w:r>
         <w:rPr>
           <w:rStyle w:val="CdigoHTML"/>
@@ -8929,21 +8683,7 @@
         <w:rPr>
           <w:sz w:val="24"/>
         </w:rPr>
-        <w:t xml:space="preserve"> </w:t>
-      </w:r>
-      <w:proofErr w:type="gramStart"/>
-      <w:r>
-        <w:rPr>
-          <w:sz w:val="24"/>
-        </w:rPr>
-        <w:t>del</w:t>
-      </w:r>
-      <w:proofErr w:type="gramEnd"/>
-      <w:r>
-        <w:rPr>
-          <w:sz w:val="24"/>
-        </w:rPr>
-        <w:t xml:space="preserve"> </w:t>
+        <w:t xml:space="preserve"> del </w:t>
       </w:r>
       <w:proofErr w:type="spellStart"/>
       <w:r>
@@ -9104,63 +8844,45 @@
           <w:color w:val="auto"/>
         </w:rPr>
         <w:lastRenderedPageBreak/>
-        <w:t>C</w:t>
-      </w:r>
+        <w:t>Capturas</w:t>
+      </w:r>
+      <w:proofErr w:type="spellEnd"/>
       <w:r>
         <w:rPr>
           <w:color w:val="auto"/>
         </w:rPr>
-        <w:t>apturas</w:t>
+        <w:t xml:space="preserve"> de </w:t>
+      </w:r>
+      <w:proofErr w:type="spellStart"/>
+      <w:r>
+        <w:rPr>
+          <w:color w:val="auto"/>
+        </w:rPr>
+        <w:t>pantalla</w:t>
       </w:r>
       <w:proofErr w:type="spellEnd"/>
       <w:r>
         <w:rPr>
           <w:color w:val="auto"/>
         </w:rPr>
-        <w:t xml:space="preserve"> de </w:t>
+        <w:t xml:space="preserve"> del </w:t>
       </w:r>
       <w:proofErr w:type="spellStart"/>
       <w:r>
         <w:rPr>
           <w:color w:val="auto"/>
         </w:rPr>
-        <w:t>pantalla</w:t>
+        <w:t>funcionamiento</w:t>
       </w:r>
       <w:proofErr w:type="spellEnd"/>
-      <w:r>
-        <w:rPr>
-          <w:color w:val="auto"/>
-        </w:rPr>
-        <w:t xml:space="preserve"> </w:t>
-      </w:r>
-      <w:proofErr w:type="gramStart"/>
-      <w:r>
-        <w:rPr>
-          <w:color w:val="auto"/>
-        </w:rPr>
-        <w:t>del</w:t>
-      </w:r>
-      <w:proofErr w:type="gramEnd"/>
-      <w:r>
-        <w:rPr>
-          <w:color w:val="auto"/>
-        </w:rPr>
-        <w:t xml:space="preserve"> </w:t>
-      </w:r>
-      <w:proofErr w:type="spellStart"/>
-      <w:r>
-        <w:rPr>
-          <w:color w:val="auto"/>
-        </w:rPr>
-        <w:t>funcionamiento</w:t>
-      </w:r>
-      <w:proofErr w:type="spellEnd"/>
     </w:p>
     <w:p/>
     <w:p>
       <w:r>
         <w:rPr>
           <w:b/>
+          <w:noProof/>
+          <w:lang w:val="es-ES" w:eastAsia="es-ES"/>
         </w:rPr>
         <w:drawing>
           <wp:inline distT="0" distB="0" distL="0" distR="0" wp14:anchorId="1F38D629" wp14:editId="627CA042">
@@ -9202,6 +8924,10 @@
     <w:p/>
     <w:p>
       <w:r>
+        <w:rPr>
+          <w:noProof/>
+          <w:lang w:val="es-ES" w:eastAsia="es-ES"/>
+        </w:rPr>
         <w:drawing>
           <wp:inline distT="0" distB="0" distL="0" distR="0" wp14:anchorId="791BEA8D" wp14:editId="7670D28E">
             <wp:extent cx="4810447" cy="2598420"/>
@@ -9242,6 +8968,10 @@
     <w:p/>
     <w:p>
       <w:r>
+        <w:rPr>
+          <w:noProof/>
+          <w:lang w:val="es-ES" w:eastAsia="es-ES"/>
+        </w:rPr>
         <w:drawing>
           <wp:inline distT="0" distB="0" distL="0" distR="0" wp14:anchorId="1DC32648" wp14:editId="021EAACF">
             <wp:extent cx="5486400" cy="2876550"/>
@@ -9281,6 +9011,10 @@
     </w:p>
     <w:p>
       <w:r>
+        <w:rPr>
+          <w:noProof/>
+          <w:lang w:val="es-ES" w:eastAsia="es-ES"/>
+        </w:rPr>
         <w:lastRenderedPageBreak/>
         <w:drawing>
           <wp:inline distT="0" distB="0" distL="0" distR="0" wp14:anchorId="31B6A942" wp14:editId="7EC0B6F7">
@@ -9349,6 +9083,10 @@
     </w:p>
     <w:p>
       <w:r>
+        <w:rPr>
+          <w:noProof/>
+          <w:lang w:val="es-ES" w:eastAsia="es-ES"/>
+        </w:rPr>
         <w:drawing>
           <wp:inline distT="0" distB="0" distL="0" distR="0" wp14:anchorId="04F6351E" wp14:editId="78930CA7">
             <wp:extent cx="6324853" cy="2644140"/>
@@ -9391,6 +9129,10 @@
     <w:p/>
     <w:p>
       <w:r>
+        <w:rPr>
+          <w:noProof/>
+          <w:lang w:val="es-ES" w:eastAsia="es-ES"/>
+        </w:rPr>
         <w:lastRenderedPageBreak/>
         <w:drawing>
           <wp:inline distT="0" distB="0" distL="0" distR="0" wp14:anchorId="37364E0B" wp14:editId="717E073B">
@@ -9432,6 +9174,10 @@
     <w:p/>
     <w:p>
       <w:r>
+        <w:rPr>
+          <w:noProof/>
+          <w:lang w:val="es-ES" w:eastAsia="es-ES"/>
+        </w:rPr>
         <w:drawing>
           <wp:inline distT="0" distB="0" distL="0" distR="0" wp14:anchorId="7E18F74F" wp14:editId="1242A522">
             <wp:extent cx="4518660" cy="3032836"/>
@@ -9492,6 +9238,10 @@
     </w:p>
     <w:p>
       <w:r>
+        <w:rPr>
+          <w:noProof/>
+          <w:lang w:val="es-ES" w:eastAsia="es-ES"/>
+        </w:rPr>
         <w:drawing>
           <wp:inline distT="0" distB="0" distL="0" distR="0" wp14:anchorId="0D5249F1" wp14:editId="30BD55FF">
             <wp:extent cx="5486400" cy="2838450"/>
@@ -9531,6 +9281,10 @@
     </w:p>
     <w:p>
       <w:r>
+        <w:rPr>
+          <w:noProof/>
+          <w:lang w:val="es-ES" w:eastAsia="es-ES"/>
+        </w:rPr>
         <w:drawing>
           <wp:inline distT="0" distB="0" distL="0" distR="0" wp14:anchorId="1C651B3A" wp14:editId="702CC06E">
             <wp:extent cx="3410861" cy="3253740"/>
@@ -9620,6 +9374,10 @@
     </w:p>
     <w:p>
       <w:r>
+        <w:rPr>
+          <w:noProof/>
+          <w:lang w:val="es-ES" w:eastAsia="es-ES"/>
+        </w:rPr>
         <w:drawing>
           <wp:inline distT="0" distB="0" distL="0" distR="0" wp14:anchorId="17D84222" wp14:editId="5E6DC0E1">
             <wp:extent cx="6330733" cy="3413760"/>
@@ -9659,6 +9417,10 @@
     </w:p>
     <w:p>
       <w:r>
+        <w:rPr>
+          <w:noProof/>
+          <w:lang w:val="es-ES" w:eastAsia="es-ES"/>
+        </w:rPr>
         <w:drawing>
           <wp:inline distT="0" distB="0" distL="0" distR="0" wp14:anchorId="0B1EE8F7" wp14:editId="5268ACCB">
             <wp:extent cx="6187925" cy="3467100"/>
@@ -9700,6 +9462,10 @@
     <w:p/>
     <w:p>
       <w:r>
+        <w:rPr>
+          <w:noProof/>
+          <w:lang w:val="es-ES" w:eastAsia="es-ES"/>
+        </w:rPr>
         <w:lastRenderedPageBreak/>
         <w:drawing>
           <wp:inline distT="0" distB="0" distL="0" distR="0" wp14:anchorId="71A89A4D" wp14:editId="52BD0B9C">
@@ -9741,6 +9507,10 @@
     <w:p/>
     <w:p>
       <w:r>
+        <w:rPr>
+          <w:noProof/>
+          <w:lang w:val="es-ES" w:eastAsia="es-ES"/>
+        </w:rPr>
         <w:drawing>
           <wp:inline distT="0" distB="0" distL="0" distR="0" wp14:anchorId="36A22D8A" wp14:editId="2B406E9E">
             <wp:extent cx="6005340" cy="3505200"/>
@@ -9794,8 +9564,6 @@
         <w:lastRenderedPageBreak/>
         <w:t>CARRITO:</w:t>
       </w:r>
-      <w:bookmarkStart w:id="0" w:name="_GoBack"/>
-      <w:bookmarkEnd w:id="0"/>
       <w:r>
         <w:rPr>
           <w:b/>
@@ -9811,6 +9579,8 @@
       <w:r>
         <w:rPr>
           <w:b/>
+          <w:noProof/>
+          <w:lang w:val="es-ES" w:eastAsia="es-ES"/>
         </w:rPr>
         <w:drawing>
           <wp:inline distT="0" distB="0" distL="0" distR="0" wp14:anchorId="36333717" wp14:editId="4EECD4D9">
@@ -9882,6 +9652,10 @@
         <w:jc w:val="both"/>
       </w:pPr>
       <w:r>
+        <w:rPr>
+          <w:noProof/>
+          <w:lang w:val="es-ES" w:eastAsia="es-ES"/>
+        </w:rPr>
         <w:drawing>
           <wp:inline distT="0" distB="0" distL="0" distR="0" wp14:anchorId="3FFF0282" wp14:editId="126875D4">
             <wp:extent cx="6329253" cy="3070860"/>
@@ -9943,6 +9717,11 @@
         <w:jc w:val="both"/>
       </w:pPr>
       <w:r>
+        <w:t xml:space="preserve">A </w:t>
+      </w:r>
+      <w:bookmarkStart w:id="0" w:name="_GoBack"/>
+      <w:bookmarkEnd w:id="0"/>
+      <w:r>
         <w:t>lo largo del desarrollo del proyecto he conseguido no solo cumplir los requisitos planteados, sino también ampliarlos de manera significativa, incorporando mejoras técnicas, visuales y estructurales que elevan el nivel del trabajo final. He aplicado una arquitectura clara basada en MVP, lo que me ha permitido mantener un código modular, organizado y fácil de extender. Esto ha sido especialmente útil al integrar funcionalidades avanzadas sin comprometer la mantenibilidad del proyecto.</w:t>
       </w:r>
     </w:p>
@@ -9955,17 +9734,12 @@
         <w:t xml:space="preserve">La interacción con AJAX y </w:t>
       </w:r>
       <w:proofErr w:type="spellStart"/>
-      <w:proofErr w:type="gramStart"/>
       <w:r>
         <w:t>fetch</w:t>
       </w:r>
       <w:proofErr w:type="spellEnd"/>
       <w:r>
-        <w:t>(</w:t>
-      </w:r>
-      <w:proofErr w:type="gramEnd"/>
-      <w:r>
-        <w:t xml:space="preserve">) se ha implementado de forma fluida, logrando que el sistema responda dinámicamente sin necesidad de recargar la página. También he incorporado optimizaciones como </w:t>
+        <w:t xml:space="preserve">() se ha implementado de forma fluida, logrando que el sistema responda dinámicamente sin necesidad de recargar la página. También he incorporado optimizaciones como </w:t>
       </w:r>
       <w:proofErr w:type="spellStart"/>
       <w:r>
@@ -27551,7 +27325,7 @@
 </file>
 
 <file path=customXml/itemProps1.xml><?xml version="1.0" encoding="utf-8"?>
-<ds:datastoreItem xmlns:ds="http://schemas.openxmlformats.org/officeDocument/2006/customXml" ds:itemID="{CD87889D-46BF-419D-BCAA-F5105438EE6A}">
+<ds:datastoreItem xmlns:ds="http://schemas.openxmlformats.org/officeDocument/2006/customXml" ds:itemID="{3D5C4B98-4793-491E-88B2-D26CFFEC967F}">
   <ds:schemaRefs>
     <ds:schemaRef ds:uri="http://schemas.openxmlformats.org/officeDocument/2006/bibliography"/>
   </ds:schemaRefs>

</xml_diff>